<commit_message>
toDo, drag and drop branches, edit working
</commit_message>
<xml_diff>
--- a/toDo.docx
+++ b/toDo.docx
@@ -33,9 +33,53 @@
           <w:ilvl w:val="0"/>
           <w:numId w:val="1"/>
         </w:numPr>
-      </w:pPr>
-      <w:r>
+        <w:rPr>
+          <w:strike/>
+        </w:rPr>
+      </w:pPr>
+      <w:r>
+        <w:rPr>
+          <w:strike/>
+        </w:rPr>
         <w:t>Añadir en el formulario de crear usuario la opción de seleccionar sucursal</w:t>
+      </w:r>
+      <w:r>
+        <w:rPr>
+          <w:strike/>
+        </w:rPr>
+        <w:tab/>
+      </w:r>
+      <w:r>
+        <w:rPr>
+          <w:strike/>
+        </w:rPr>
+        <w:tab/>
+        <w:t>20/05/2020</w:t>
+      </w:r>
+    </w:p>
+    <w:p>
+      <w:pPr>
+        <w:pStyle w:val="ListParagraph"/>
+        <w:numPr>
+          <w:ilvl w:val="0"/>
+          <w:numId w:val="1"/>
+        </w:numPr>
+        <w:rPr>
+          <w:strike/>
+        </w:rPr>
+      </w:pPr>
+      <w:r>
+        <w:rPr>
+          <w:strike/>
+        </w:rPr>
+        <w:t>Agregar botón en vista de usuarios para ir a perfil y observarlos así como editarlo</w:t>
+      </w:r>
+      <w:r>
+        <w:rPr>
+          <w:strike/>
+        </w:rPr>
+        <w:tab/>
+        <w:t>20/05/2020</w:t>
       </w:r>
     </w:p>
     <w:p>
@@ -77,11 +121,9 @@
           <w:numId w:val="1"/>
         </w:numPr>
       </w:pPr>
-      <w:proofErr w:type="gramStart"/>
       <w:r>
         <w:t>Borrar formulario al crear tarea o dejar?</w:t>
       </w:r>
-      <w:proofErr w:type="gramEnd"/>
       <w:r>
         <w:t xml:space="preserve"> </w:t>
       </w:r>
@@ -110,21 +152,31 @@
         <w:rPr>
           <w:color w:val="000000" w:themeColor="text1"/>
         </w:rPr>
-        <w:t xml:space="preserve">Crear servicio de </w:t>
-      </w:r>
-      <w:proofErr w:type="spellStart"/>
-      <w:r>
-        <w:rPr>
-          <w:color w:val="000000" w:themeColor="text1"/>
-        </w:rPr>
-        <w:t>branches</w:t>
-      </w:r>
-      <w:proofErr w:type="spellEnd"/>
-      <w:r>
-        <w:rPr>
-          <w:color w:val="000000" w:themeColor="text1"/>
-        </w:rPr>
-        <w:t>:</w:t>
+        <w:t xml:space="preserve">Crear </w:t>
+      </w:r>
+      <w:r>
+        <w:rPr>
+          <w:color w:val="000000" w:themeColor="text1"/>
+        </w:rPr>
+        <w:t>administración frontEnd</w:t>
+      </w:r>
+      <w:r>
+        <w:rPr>
+          <w:color w:val="000000" w:themeColor="text1"/>
+        </w:rPr>
+        <w:t xml:space="preserve"> de</w:t>
+      </w:r>
+      <w:r>
+        <w:rPr>
+          <w:color w:val="000000" w:themeColor="text1"/>
+        </w:rPr>
+        <w:t>l CRUD de</w:t>
+      </w:r>
+      <w:r>
+        <w:rPr>
+          <w:color w:val="000000" w:themeColor="text1"/>
+        </w:rPr>
+        <w:t xml:space="preserve"> branches:</w:t>
       </w:r>
     </w:p>
     <w:p>
@@ -187,8 +239,95 @@
         <w:t>Borrar</w:t>
       </w:r>
     </w:p>
-    <w:p/>
-    <w:p/>
+    <w:p>
+      <w:pPr>
+        <w:pBdr>
+          <w:bottom w:val="single" w:sz="4" w:space="1" w:color="auto"/>
+        </w:pBdr>
+        <w:rPr>
+          <w:b/>
+          <w:bCs/>
+          <w:color w:val="000000" w:themeColor="text1"/>
+          <w:sz w:val="28"/>
+          <w:szCs w:val="28"/>
+        </w:rPr>
+      </w:pPr>
+      <w:r>
+        <w:rPr>
+          <w:b/>
+          <w:bCs/>
+          <w:color w:val="000000" w:themeColor="text1"/>
+          <w:sz w:val="28"/>
+          <w:szCs w:val="28"/>
+        </w:rPr>
+        <w:t>21</w:t>
+      </w:r>
+      <w:r>
+        <w:rPr>
+          <w:b/>
+          <w:bCs/>
+          <w:color w:val="000000" w:themeColor="text1"/>
+          <w:sz w:val="28"/>
+          <w:szCs w:val="28"/>
+        </w:rPr>
+        <w:t>/05/2020</w:t>
+      </w:r>
+    </w:p>
+    <w:p>
+      <w:pPr>
+        <w:pStyle w:val="ListParagraph"/>
+        <w:numPr>
+          <w:ilvl w:val="0"/>
+          <w:numId w:val="1"/>
+        </w:numPr>
+      </w:pPr>
+      <w:r>
+        <w:t>Crear opción para ver perfil de usuario por administradores</w:t>
+      </w:r>
+    </w:p>
+    <w:p>
+      <w:pPr>
+        <w:pStyle w:val="ListParagraph"/>
+        <w:numPr>
+          <w:ilvl w:val="0"/>
+          <w:numId w:val="1"/>
+        </w:numPr>
+      </w:pPr>
+      <w:r>
+        <w:t>Actualizar para modificar usuarios.</w:t>
+      </w:r>
+    </w:p>
+    <w:p>
+      <w:pPr>
+        <w:pStyle w:val="ListParagraph"/>
+        <w:numPr>
+          <w:ilvl w:val="0"/>
+          <w:numId w:val="1"/>
+        </w:numPr>
+      </w:pPr>
+      <w:r>
+        <w:t xml:space="preserve">Agregar input para modificar </w:t>
+      </w:r>
+      <w:r>
+        <w:rPr>
+          <w:b/>
+          <w:bCs/>
+        </w:rPr>
+        <w:t>username.</w:t>
+      </w:r>
+    </w:p>
+    <w:p>
+      <w:pPr>
+        <w:pStyle w:val="ListParagraph"/>
+        <w:numPr>
+          <w:ilvl w:val="0"/>
+          <w:numId w:val="1"/>
+        </w:numPr>
+      </w:pPr>
+      <w:r>
+        <w:t>Revisar si cambiar contraseña funciona correctamente después de la edición</w:t>
+      </w:r>
+    </w:p>
     <w:sectPr>
       <w:pgSz w:w="12240" w:h="15840"/>
       <w:pgMar w:top="360" w:right="360" w:bottom="1440" w:left="810" w:header="720" w:footer="720" w:gutter="0"/>
@@ -443,6 +582,7 @@
     <w:lsdException w:name="HTML Sample" w:semiHidden="1" w:unhideWhenUsed="1"/>
     <w:lsdException w:name="HTML Typewriter" w:semiHidden="1" w:unhideWhenUsed="1"/>
     <w:lsdException w:name="HTML Variable" w:semiHidden="1" w:unhideWhenUsed="1"/>
+    <w:lsdException w:name="Normal Table" w:semiHidden="1" w:unhideWhenUsed="1"/>
     <w:lsdException w:name="annotation subject" w:semiHidden="1" w:unhideWhenUsed="1"/>
     <w:lsdException w:name="No List" w:semiHidden="1" w:unhideWhenUsed="1"/>
     <w:lsdException w:name="Outline List 1" w:semiHidden="1" w:unhideWhenUsed="1"/>
@@ -489,8 +629,10 @@
     <w:lsdException w:name="Table Subtle 2" w:semiHidden="1" w:unhideWhenUsed="1"/>
     <w:lsdException w:name="Table Web 1" w:semiHidden="1" w:unhideWhenUsed="1"/>
     <w:lsdException w:name="Table Web 2" w:semiHidden="1" w:unhideWhenUsed="1"/>
+    <w:lsdException w:name="Table Web 3" w:semiHidden="1" w:unhideWhenUsed="1"/>
     <w:lsdException w:name="Balloon Text" w:semiHidden="1" w:unhideWhenUsed="1"/>
     <w:lsdException w:name="Table Grid" w:uiPriority="39"/>
+    <w:lsdException w:name="Table Theme" w:semiHidden="1" w:unhideWhenUsed="1"/>
     <w:lsdException w:name="Placeholder Text" w:semiHidden="1"/>
     <w:lsdException w:name="No Spacing" w:uiPriority="1" w:qFormat="1"/>
     <w:lsdException w:name="Light Shading" w:uiPriority="60"/>

</xml_diff>

<commit_message>
Updated angular version and modules, working branches, add task, edit, etc
</commit_message>
<xml_diff>
--- a/toDo.docx
+++ b/toDo.docx
@@ -54,7 +54,7 @@
           <w:rFonts w:ascii="Arial Black" w:hAnsi="Arial Black"/>
           <w:b/>
           <w:bCs/>
-          <w:color w:val="00B050"/>
+          <w:color w:val="5B9BD5" w:themeColor="accent5"/>
           <w:sz w:val="72"/>
           <w:szCs w:val="72"/>
           <w14:shadow w14:blurRad="50800" w14:dist="38100" w14:dir="2700000" w14:sx="100000" w14:sy="100000" w14:kx="0" w14:ky="0" w14:algn="tl">
@@ -119,6 +119,34 @@
     </w:p>
     <w:p>
       <w:pPr>
+        <w:pStyle w:val="Done"/>
+      </w:pPr>
+      <w:r>
+        <w:t>Filtro de sucursal según usuario</w:t>
+      </w:r>
+      <w:r>
+        <w:t xml:space="preserve"> en breadcumbs</w:t>
+      </w:r>
+      <w:r>
+        <w:t>.</w:t>
+      </w:r>
+    </w:p>
+    <w:p>
+      <w:pPr>
+        <w:pStyle w:val="Done"/>
+      </w:pPr>
+      <w:r>
+        <w:t xml:space="preserve">Terminar la edición de usuario para asignar o mover </w:t>
+      </w:r>
+      <w:r>
+        <w:rPr>
+          <w:b/>
+        </w:rPr>
+        <w:t>sucursales</w:t>
+      </w:r>
+    </w:p>
+    <w:p>
+      <w:pPr>
         <w:pStyle w:val="ListParagraph"/>
         <w:numPr>
           <w:ilvl w:val="0"/>
@@ -126,27 +154,22 @@
         </w:numPr>
       </w:pPr>
       <w:r>
-        <w:t>Filtro de sucursal según usuario</w:t>
-      </w:r>
-      <w:r>
-        <w:t xml:space="preserve"> en breadcumbs</w:t>
-      </w:r>
-      <w:r>
+        <w:t>Borrar formulario al crear tarea o dejar?</w:t>
+      </w:r>
+      <w:r>
+        <w:t xml:space="preserve"> </w:t>
+      </w:r>
+      <w:r>
+        <w:rPr>
+          <w:color w:val="FF0000"/>
+        </w:rPr>
+        <w:t>Preguntar</w:t>
+      </w:r>
+      <w:r>
+        <w:rPr>
+          <w:color w:val="FF0000"/>
+        </w:rPr>
         <w:t>.</w:t>
-      </w:r>
-    </w:p>
-    <w:p>
-      <w:pPr>
-        <w:pStyle w:val="Done"/>
-      </w:pPr>
-      <w:r>
-        <w:t xml:space="preserve">Terminar la edición de usuario para asignar o mover </w:t>
-      </w:r>
-      <w:r>
-        <w:rPr>
-          <w:b/>
-        </w:rPr>
-        <w:t>sucursales</w:t>
       </w:r>
     </w:p>
     <w:p>
@@ -158,33 +181,6 @@
         </w:numPr>
       </w:pPr>
       <w:r>
-        <w:t>Borrar formulario al crear tarea o dejar?</w:t>
-      </w:r>
-      <w:r>
-        <w:t xml:space="preserve"> </w:t>
-      </w:r>
-      <w:r>
-        <w:rPr>
-          <w:color w:val="FF0000"/>
-        </w:rPr>
-        <w:t>Preguntar</w:t>
-      </w:r>
-      <w:r>
-        <w:rPr>
-          <w:color w:val="FF0000"/>
-        </w:rPr>
-        <w:t>.</w:t>
-      </w:r>
-    </w:p>
-    <w:p>
-      <w:pPr>
-        <w:pStyle w:val="ListParagraph"/>
-        <w:numPr>
-          <w:ilvl w:val="0"/>
-          <w:numId w:val="1"/>
-        </w:numPr>
-      </w:pPr>
-      <w:r>
         <w:rPr>
           <w:color w:val="000000" w:themeColor="text1"/>
         </w:rPr>
@@ -194,7 +190,15 @@
         <w:rPr>
           <w:color w:val="000000" w:themeColor="text1"/>
         </w:rPr>
-        <w:t>administración frontEnd</w:t>
+        <w:t xml:space="preserve">administración </w:t>
+      </w:r>
+      <w:r>
+        <w:rPr>
+          <w:b/>
+          <w:bCs/>
+          <w:color w:val="000000" w:themeColor="text1"/>
+        </w:rPr>
+        <w:t>frontEnd</w:t>
       </w:r>
       <w:r>
         <w:rPr>
@@ -305,11 +309,7 @@
     </w:p>
     <w:p>
       <w:pPr>
-        <w:pStyle w:val="ListParagraph"/>
-        <w:numPr>
-          <w:ilvl w:val="0"/>
-          <w:numId w:val="1"/>
-        </w:numPr>
+        <w:pStyle w:val="Done"/>
       </w:pPr>
       <w:r>
         <w:t>Actualizar para modificar usuarios</w:t>
@@ -617,11 +617,7 @@
     </w:p>
     <w:p>
       <w:pPr>
-        <w:pStyle w:val="ListParagraph"/>
-        <w:numPr>
-          <w:ilvl w:val="0"/>
-          <w:numId w:val="4"/>
-        </w:numPr>
+        <w:pStyle w:val="Done"/>
       </w:pPr>
       <w:r>
         <w:t>Limite de seña no esta funcionado con el total de la orden</w:t>
@@ -749,7 +745,75 @@
         </w:numPr>
       </w:pPr>
       <w:r>
-        <w:t>Historial de ordenes pagina</w:t>
+        <w:t xml:space="preserve">Historial de ordenes </w:t>
+      </w:r>
+      <w:r>
+        <w:t>paginación</w:t>
+      </w:r>
+    </w:p>
+    <w:p>
+      <w:pPr>
+        <w:pStyle w:val="Heading2"/>
+      </w:pPr>
+      <w:r>
+        <w:lastRenderedPageBreak/>
+        <w:t>25/06/2020</w:t>
+      </w:r>
+    </w:p>
+    <w:p>
+      <w:pPr>
+        <w:pStyle w:val="ListParagraph"/>
+        <w:numPr>
+          <w:ilvl w:val="0"/>
+          <w:numId w:val="6"/>
+        </w:numPr>
+      </w:pPr>
+      <w:r>
+        <w:t>Click en ordenes para acceder a editar usuario.</w:t>
+      </w:r>
+    </w:p>
+    <w:p>
+      <w:pPr>
+        <w:pStyle w:val="ListParagraph"/>
+        <w:numPr>
+          <w:ilvl w:val="0"/>
+          <w:numId w:val="6"/>
+        </w:numPr>
+      </w:pPr>
+      <w:r>
+        <w:t>Impresión de cupón</w:t>
+      </w:r>
+    </w:p>
+    <w:p>
+      <w:pPr>
+        <w:pStyle w:val="ListParagraph"/>
+        <w:numPr>
+          <w:ilvl w:val="0"/>
+          <w:numId w:val="6"/>
+        </w:numPr>
+      </w:pPr>
+      <w:r>
+        <w:t>Orders component ver si puedo fucionar con el home y crear un solo component</w:t>
+      </w:r>
+    </w:p>
+    <w:p>
+      <w:pPr>
+        <w:pStyle w:val="ListParagraph"/>
+        <w:numPr>
+          <w:ilvl w:val="0"/>
+          <w:numId w:val="6"/>
+        </w:numPr>
+      </w:pPr>
+      <w:r>
+        <w:t>Filtrar en orders las cosas de los cosos por branch</w:t>
+      </w:r>
+    </w:p>
+    <w:p>
+      <w:pPr>
+        <w:pStyle w:val="Done"/>
+      </w:pPr>
+      <w:r>
+        <w:t>Después del update no funciona el Branch breadcumbs list</w:t>
       </w:r>
     </w:p>
     <w:sectPr>
@@ -1107,7 +1171,7 @@
   <w:abstractNum w:abstractNumId="3" w15:restartNumberingAfterBreak="0">
     <w:nsid w:val="373F188A"/>
     <w:multiLevelType w:val="hybridMultilevel"/>
-    <w:tmpl w:val="3DA2019C"/>
+    <w:tmpl w:val="F5E4B38C"/>
     <w:lvl w:ilvl="0" w:tplc="2C0A0001">
       <w:start w:val="1"/>
       <w:numFmt w:val="bullet"/>

</xml_diff>

<commit_message>
commit not workin nativeElement error, trying update
</commit_message>
<xml_diff>
--- a/toDo.docx
+++ b/toDo.docx
@@ -18,6 +18,7 @@
           </w14:shadow>
         </w:rPr>
       </w:pPr>
+      <w:proofErr w:type="spellStart"/>
       <w:r>
         <w:rPr>
           <w:rFonts w:ascii="Arial Black" w:hAnsi="Arial Black"/>
@@ -81,6 +82,7 @@
         </w:rPr>
         <w:t>o</w:t>
       </w:r>
+      <w:proofErr w:type="spellEnd"/>
     </w:p>
     <w:p>
       <w:pPr>
@@ -125,8 +127,13 @@
         <w:t>Filtro de sucursal según usuario</w:t>
       </w:r>
       <w:r>
-        <w:t xml:space="preserve"> en breadcumbs</w:t>
-      </w:r>
+        <w:t xml:space="preserve"> en </w:t>
+      </w:r>
+      <w:proofErr w:type="spellStart"/>
+      <w:r>
+        <w:t>breadcumbs</w:t>
+      </w:r>
+      <w:proofErr w:type="spellEnd"/>
       <w:r>
         <w:t>.</w:t>
       </w:r>
@@ -192,6 +199,7 @@
         </w:rPr>
         <w:t xml:space="preserve">administración </w:t>
       </w:r>
+      <w:proofErr w:type="spellStart"/>
       <w:r>
         <w:rPr>
           <w:b/>
@@ -200,6 +208,7 @@
         </w:rPr>
         <w:t>frontEnd</w:t>
       </w:r>
+      <w:proofErr w:type="spellEnd"/>
       <w:r>
         <w:rPr>
           <w:color w:val="000000" w:themeColor="text1"/>
@@ -216,7 +225,21 @@
         <w:rPr>
           <w:color w:val="000000" w:themeColor="text1"/>
         </w:rPr>
-        <w:t xml:space="preserve"> branches:</w:t>
+        <w:t xml:space="preserve"> </w:t>
+      </w:r>
+      <w:proofErr w:type="spellStart"/>
+      <w:r>
+        <w:rPr>
+          <w:color w:val="000000" w:themeColor="text1"/>
+        </w:rPr>
+        <w:t>branches</w:t>
+      </w:r>
+      <w:proofErr w:type="spellEnd"/>
+      <w:r>
+        <w:rPr>
+          <w:color w:val="000000" w:themeColor="text1"/>
+        </w:rPr>
+        <w:t>:</w:t>
       </w:r>
     </w:p>
     <w:p>
@@ -334,11 +357,19 @@
       <w:r>
         <w:t xml:space="preserve"> </w:t>
       </w:r>
+      <w:proofErr w:type="spellStart"/>
       <w:r>
         <w:rPr>
           <w:b/>
         </w:rPr>
-        <w:t>username.</w:t>
+        <w:t>username</w:t>
+      </w:r>
+      <w:proofErr w:type="spellEnd"/>
+      <w:r>
+        <w:rPr>
+          <w:b/>
+        </w:rPr>
+        <w:t>.</w:t>
       </w:r>
     </w:p>
     <w:p>
@@ -374,7 +405,15 @@
         </w:numPr>
       </w:pPr>
       <w:r>
-        <w:t>Revisar ancho de columnas en ordenes pq en tamaños grandes queda un espacio sin utilizar</w:t>
+        <w:t xml:space="preserve">Revisar ancho de columnas en ordenes </w:t>
+      </w:r>
+      <w:proofErr w:type="spellStart"/>
+      <w:r>
+        <w:t>pq</w:t>
+      </w:r>
+      <w:proofErr w:type="spellEnd"/>
+      <w:r>
+        <w:t xml:space="preserve"> en tamaños grandes queda un espacio sin utilizar</w:t>
       </w:r>
       <w:r>
         <w:t>.</w:t>
@@ -533,7 +572,19 @@
         <w:t>FIX:</w:t>
       </w:r>
       <w:r>
-        <w:t xml:space="preserve"> Scope en editar usuarios.</w:t>
+        <w:t xml:space="preserve"> </w:t>
+      </w:r>
+      <w:r>
+        <w:t xml:space="preserve"> Alcance de usuarios para</w:t>
+      </w:r>
+      <w:r>
+        <w:t xml:space="preserve"> editar</w:t>
+      </w:r>
+      <w:r>
+        <w:t xml:space="preserve"> otros</w:t>
+      </w:r>
+      <w:r>
+        <w:t xml:space="preserve"> usuarios.</w:t>
       </w:r>
     </w:p>
     <w:p>
@@ -594,16 +645,17 @@
         </w:numPr>
       </w:pPr>
       <w:r>
-        <w:t>Activar breadcumbs</w:t>
-      </w:r>
-    </w:p>
-    <w:p>
-      <w:pPr>
-        <w:pStyle w:val="ListParagraph"/>
-        <w:numPr>
-          <w:ilvl w:val="0"/>
-          <w:numId w:val="4"/>
-        </w:numPr>
+        <w:t xml:space="preserve">Activar </w:t>
+      </w:r>
+      <w:proofErr w:type="spellStart"/>
+      <w:r>
+        <w:t>breadcumbs</w:t>
+      </w:r>
+      <w:proofErr w:type="spellEnd"/>
+    </w:p>
+    <w:p>
+      <w:pPr>
+        <w:pStyle w:val="Done"/>
       </w:pPr>
       <w:r>
         <w:t xml:space="preserve">Añadir fecha de </w:t>
@@ -614,13 +666,51 @@
       <w:r>
         <w:t xml:space="preserve"> a la orden</w:t>
       </w:r>
+      <w:r>
+        <w:tab/>
+      </w:r>
+      <w:r>
+        <w:tab/>
+      </w:r>
+      <w:r>
+        <w:tab/>
+      </w:r>
+      <w:r>
+        <w:tab/>
+      </w:r>
+      <w:r>
+        <w:tab/>
+      </w:r>
+      <w:r>
+        <w:tab/>
+      </w:r>
+      <w:r>
+        <w:tab/>
+      </w:r>
+      <w:r>
+        <w:tab/>
+        <w:t>24/06/2020</w:t>
+      </w:r>
     </w:p>
     <w:p>
       <w:pPr>
         <w:pStyle w:val="Done"/>
       </w:pPr>
-      <w:r>
-        <w:t>Limite de seña no esta funcionado con el total de la orden</w:t>
+      <w:proofErr w:type="spellStart"/>
+      <w:r>
+        <w:t>Limite</w:t>
+      </w:r>
+      <w:proofErr w:type="spellEnd"/>
+      <w:r>
+        <w:t xml:space="preserve"> de seña no </w:t>
+      </w:r>
+      <w:proofErr w:type="spellStart"/>
+      <w:r>
+        <w:t>esta</w:t>
+      </w:r>
+      <w:proofErr w:type="spellEnd"/>
+      <w:r>
+        <w:t xml:space="preserve"> funcionado con el total de la orden</w:t>
       </w:r>
     </w:p>
     <w:p>
@@ -708,14 +798,112 @@
         <w:t>19/06/2020</w:t>
       </w:r>
     </w:p>
-    <w:p/>
-    <w:p>
-      <w:pPr>
-        <w:pStyle w:val="EndoftheDay"/>
-        <w:ind w:left="720"/>
-      </w:pPr>
-      <w:r>
-        <w:t>Hacer commit cuando se termine la selección de usuarios.</w:t>
+    <w:p>
+      <w:pPr>
+        <w:pStyle w:val="Done"/>
+      </w:pPr>
+      <w:r>
+        <w:t xml:space="preserve">Hacer </w:t>
+      </w:r>
+      <w:proofErr w:type="spellStart"/>
+      <w:r>
+        <w:t>commit</w:t>
+      </w:r>
+      <w:proofErr w:type="spellEnd"/>
+      <w:r>
+        <w:t xml:space="preserve"> cuando se termine la selección de usuarios.</w:t>
+      </w:r>
+      <w:r>
+        <w:tab/>
+      </w:r>
+      <w:r>
+        <w:tab/>
+      </w:r>
+      <w:r>
+        <w:tab/>
+      </w:r>
+      <w:r>
+        <w:tab/>
+      </w:r>
+      <w:r>
+        <w:tab/>
+      </w:r>
+      <w:r>
+        <w:tab/>
+        <w:t>23/06/2020</w:t>
+      </w:r>
+    </w:p>
+    <w:p>
+      <w:pPr>
+        <w:pStyle w:val="Done"/>
+        <w:rPr>
+          <w:color w:val="C45911" w:themeColor="accent2" w:themeShade="BF"/>
+        </w:rPr>
+      </w:pPr>
+      <w:r>
+        <w:rPr>
+          <w:b/>
+          <w:bCs w:val="0"/>
+          <w:color w:val="C45911" w:themeColor="accent2" w:themeShade="BF"/>
+        </w:rPr>
+        <w:t xml:space="preserve">MAJOR </w:t>
+      </w:r>
+      <w:r>
+        <w:rPr>
+          <w:b/>
+          <w:bCs w:val="0"/>
+          <w:color w:val="C45911" w:themeColor="accent2" w:themeShade="BF"/>
+        </w:rPr>
+        <w:t xml:space="preserve">UPDATE: </w:t>
+      </w:r>
+      <w:r>
+        <w:rPr>
+          <w:color w:val="C45911" w:themeColor="accent2" w:themeShade="BF"/>
+        </w:rPr>
+        <w:t>Actualizado programa a Angular 10.0</w:t>
+      </w:r>
+      <w:r>
+        <w:rPr>
+          <w:color w:val="C45911" w:themeColor="accent2" w:themeShade="BF"/>
+        </w:rPr>
+        <w:tab/>
+      </w:r>
+      <w:r>
+        <w:rPr>
+          <w:color w:val="C45911" w:themeColor="accent2" w:themeShade="BF"/>
+        </w:rPr>
+        <w:tab/>
+      </w:r>
+      <w:r>
+        <w:rPr>
+          <w:color w:val="C45911" w:themeColor="accent2" w:themeShade="BF"/>
+        </w:rPr>
+        <w:tab/>
+      </w:r>
+      <w:r>
+        <w:rPr>
+          <w:color w:val="C45911" w:themeColor="accent2" w:themeShade="BF"/>
+        </w:rPr>
+        <w:tab/>
+      </w:r>
+      <w:r>
+        <w:rPr>
+          <w:color w:val="C45911" w:themeColor="accent2" w:themeShade="BF"/>
+        </w:rPr>
+        <w:tab/>
+      </w:r>
+      <w:r>
+        <w:rPr>
+          <w:color w:val="C45911" w:themeColor="accent2" w:themeShade="BF"/>
+        </w:rPr>
+        <w:tab/>
+      </w:r>
+      <w:r>
+        <w:rPr>
+          <w:color w:val="C45911" w:themeColor="accent2" w:themeShade="BF"/>
+        </w:rPr>
+        <w:tab/>
+        <w:t>22/06/2020</w:t>
       </w:r>
     </w:p>
     <w:p>
@@ -768,8 +956,21 @@
           <w:numId w:val="6"/>
         </w:numPr>
       </w:pPr>
-      <w:r>
-        <w:t>Click en ordenes para acceder a editar usuario.</w:t>
+      <w:proofErr w:type="spellStart"/>
+      <w:r>
+        <w:t>Click</w:t>
+      </w:r>
+      <w:proofErr w:type="spellEnd"/>
+      <w:r>
+        <w:t xml:space="preserve"> en </w:t>
+      </w:r>
+      <w:proofErr w:type="spellStart"/>
+      <w:r>
+        <w:t>ordenes</w:t>
+      </w:r>
+      <w:proofErr w:type="spellEnd"/>
+      <w:r>
+        <w:t xml:space="preserve"> para acceder a editar usuario.</w:t>
       </w:r>
     </w:p>
     <w:p>
@@ -783,6 +984,9 @@
       <w:r>
         <w:t>Impresión de cupón</w:t>
       </w:r>
+      <w:r>
+        <w:t xml:space="preserve"> – corregir formato</w:t>
+      </w:r>
     </w:p>
     <w:p>
       <w:pPr>
@@ -792,9 +996,33 @@
           <w:numId w:val="6"/>
         </w:numPr>
       </w:pPr>
-      <w:r>
-        <w:t>Orders component ver si puedo fucionar con el home y crear un solo component</w:t>
-      </w:r>
+      <w:proofErr w:type="spellStart"/>
+      <w:r>
+        <w:t>Orders</w:t>
+      </w:r>
+      <w:proofErr w:type="spellEnd"/>
+      <w:r>
+        <w:t xml:space="preserve"> </w:t>
+      </w:r>
+      <w:proofErr w:type="spellStart"/>
+      <w:r>
+        <w:t>component</w:t>
+      </w:r>
+      <w:proofErr w:type="spellEnd"/>
+      <w:r>
+        <w:t xml:space="preserve"> ver si puedo fu</w:t>
+      </w:r>
+      <w:r>
+        <w:t>s</w:t>
+      </w:r>
+      <w:r>
+        <w:t xml:space="preserve">ionar con el home y crear un solo </w:t>
+      </w:r>
+      <w:proofErr w:type="spellStart"/>
+      <w:r>
+        <w:t>component</w:t>
+      </w:r>
+      <w:proofErr w:type="spellEnd"/>
     </w:p>
     <w:p>
       <w:pPr>
@@ -805,16 +1033,56 @@
         </w:numPr>
       </w:pPr>
       <w:r>
-        <w:t>Filtrar en orders las cosas de los cosos por branch</w:t>
-      </w:r>
+        <w:t xml:space="preserve">Filtrar en </w:t>
+      </w:r>
+      <w:proofErr w:type="spellStart"/>
+      <w:r>
+        <w:t>orders</w:t>
+      </w:r>
+      <w:proofErr w:type="spellEnd"/>
+      <w:r>
+        <w:t xml:space="preserve"> </w:t>
+      </w:r>
+      <w:r>
+        <w:t>historial</w:t>
+      </w:r>
+      <w:r>
+        <w:t xml:space="preserve"> por </w:t>
+      </w:r>
+      <w:proofErr w:type="spellStart"/>
+      <w:r>
+        <w:t>branch</w:t>
+      </w:r>
+      <w:proofErr w:type="spellEnd"/>
     </w:p>
     <w:p>
       <w:pPr>
         <w:pStyle w:val="Done"/>
       </w:pPr>
       <w:r>
-        <w:t>Después del update no funciona el Branch breadcumbs list</w:t>
-      </w:r>
+        <w:t xml:space="preserve">Después del </w:t>
+      </w:r>
+      <w:proofErr w:type="spellStart"/>
+      <w:r>
+        <w:t>update</w:t>
+      </w:r>
+      <w:proofErr w:type="spellEnd"/>
+      <w:r>
+        <w:t xml:space="preserve"> no funciona el Branch </w:t>
+      </w:r>
+      <w:proofErr w:type="spellStart"/>
+      <w:r>
+        <w:t>breadcumbs</w:t>
+      </w:r>
+      <w:proofErr w:type="spellEnd"/>
+      <w:r>
+        <w:t xml:space="preserve"> </w:t>
+      </w:r>
+      <w:proofErr w:type="spellStart"/>
+      <w:r>
+        <w:t>list</w:t>
+      </w:r>
+      <w:proofErr w:type="spellEnd"/>
     </w:p>
     <w:sectPr>
       <w:pgSz w:w="12240" w:h="15840"/>

</xml_diff>